<commit_message>
Spel instructies + uitbreiding
</commit_message>
<xml_diff>
--- a/Week 6 verslag.docx
+++ b/Week 6 verslag.docx
@@ -2,18 +2,293 @@
 <file path=word/document.xml><?xml version="1.0" encoding="utf-8"?>
 <w:document xmlns:wpc="http://schemas.microsoft.com/office/word/2010/wordprocessingCanvas" xmlns:mc="http://schemas.openxmlformats.org/markup-compatibility/2006" xmlns:o="urn:schemas-microsoft-com:office:office" xmlns:r="http://schemas.openxmlformats.org/officeDocument/2006/relationships" xmlns:m="http://schemas.openxmlformats.org/officeDocument/2006/math" xmlns:v="urn:schemas-microsoft-com:vml" xmlns:wp14="http://schemas.microsoft.com/office/word/2010/wordprocessingDrawing" xmlns:wp="http://schemas.openxmlformats.org/drawingml/2006/wordprocessingDrawing" xmlns:w10="urn:schemas-microsoft-com:office:word" xmlns:w="http://schemas.openxmlformats.org/wordprocessingml/2006/main" xmlns:w14="http://schemas.microsoft.com/office/word/2010/wordml" xmlns:w15="http://schemas.microsoft.com/office/word/2012/wordml" xmlns:wpg="http://schemas.microsoft.com/office/word/2010/wordprocessingGroup" xmlns:wpi="http://schemas.microsoft.com/office/word/2010/wordprocessingInk" xmlns:wne="http://schemas.microsoft.com/office/word/2006/wordml" xmlns:wps="http://schemas.microsoft.com/office/word/2010/wordprocessingShape" mc:Ignorable="w14 w15 wp14">
   <w:body>
-    <w:p>
-      <w:pPr>
-        <w:rPr>
-          <w:b/>
-        </w:rPr>
-      </w:pPr>
-      <w:r>
-        <w:rPr>
-          <w:b/>
-        </w:rPr>
-        <w:t>USERSTORIES</w:t>
-      </w:r>
+    <w:sdt>
+      <w:sdtPr>
+        <w:rPr>
+          <w:lang w:val="nl-NL"/>
+        </w:rPr>
+        <w:id w:val="1464305855"/>
+        <w:docPartObj>
+          <w:docPartGallery w:val="Table of Contents"/>
+          <w:docPartUnique/>
+        </w:docPartObj>
+      </w:sdtPr>
+      <w:sdtEndPr>
+        <w:rPr>
+          <w:rFonts w:asciiTheme="minorHAnsi" w:eastAsiaTheme="minorHAnsi" w:hAnsiTheme="minorHAnsi" w:cstheme="minorBidi"/>
+          <w:b/>
+          <w:bCs/>
+          <w:color w:val="auto"/>
+          <w:sz w:val="22"/>
+          <w:szCs w:val="22"/>
+        </w:rPr>
+      </w:sdtEndPr>
+      <w:sdtContent>
+        <w:p>
+          <w:pPr>
+            <w:pStyle w:val="Kopvaninhoudsopgave"/>
+          </w:pPr>
+          <w:r>
+            <w:rPr>
+              <w:lang w:val="nl-NL"/>
+            </w:rPr>
+            <w:t>Inhoud</w:t>
+          </w:r>
+        </w:p>
+        <w:p>
+          <w:pPr>
+            <w:pStyle w:val="Inhopg1"/>
+            <w:tabs>
+              <w:tab w:val="right" w:leader="dot" w:pos="9350"/>
+            </w:tabs>
+            <w:rPr>
+              <w:rFonts w:eastAsiaTheme="minorEastAsia"/>
+              <w:noProof/>
+              <w:lang w:val="en-US"/>
+            </w:rPr>
+          </w:pPr>
+          <w:r>
+            <w:fldChar w:fldCharType="begin"/>
+          </w:r>
+          <w:r>
+            <w:instrText xml:space="preserve"> TOC \o "1-3" \h \z \u </w:instrText>
+          </w:r>
+          <w:r>
+            <w:fldChar w:fldCharType="separate"/>
+          </w:r>
+          <w:hyperlink w:anchor="_Toc414969406" w:history="1">
+            <w:r>
+              <w:rPr>
+                <w:rStyle w:val="Hyperlink"/>
+                <w:noProof/>
+              </w:rPr>
+              <w:t>USERSTORIES</w:t>
+            </w:r>
+            <w:r>
+              <w:rPr>
+                <w:noProof/>
+                <w:webHidden/>
+              </w:rPr>
+              <w:tab/>
+            </w:r>
+            <w:r>
+              <w:rPr>
+                <w:noProof/>
+                <w:webHidden/>
+              </w:rPr>
+              <w:fldChar w:fldCharType="begin"/>
+            </w:r>
+            <w:r>
+              <w:rPr>
+                <w:noProof/>
+                <w:webHidden/>
+              </w:rPr>
+              <w:instrText xml:space="preserve"> PAGEREF _Toc414969406 \h </w:instrText>
+            </w:r>
+            <w:r>
+              <w:rPr>
+                <w:noProof/>
+                <w:webHidden/>
+              </w:rPr>
+            </w:r>
+            <w:r>
+              <w:rPr>
+                <w:noProof/>
+                <w:webHidden/>
+              </w:rPr>
+              <w:fldChar w:fldCharType="separate"/>
+            </w:r>
+            <w:r>
+              <w:rPr>
+                <w:noProof/>
+                <w:webHidden/>
+              </w:rPr>
+              <w:t>1</w:t>
+            </w:r>
+            <w:r>
+              <w:rPr>
+                <w:noProof/>
+                <w:webHidden/>
+              </w:rPr>
+              <w:fldChar w:fldCharType="end"/>
+            </w:r>
+          </w:hyperlink>
+        </w:p>
+        <w:p>
+          <w:pPr>
+            <w:pStyle w:val="Inhopg1"/>
+            <w:tabs>
+              <w:tab w:val="right" w:leader="dot" w:pos="9350"/>
+            </w:tabs>
+            <w:rPr>
+              <w:rFonts w:eastAsiaTheme="minorEastAsia"/>
+              <w:noProof/>
+              <w:lang w:val="en-US"/>
+            </w:rPr>
+          </w:pPr>
+          <w:hyperlink w:anchor="_Toc414969407" w:history="1">
+            <w:r>
+              <w:rPr>
+                <w:rStyle w:val="Hyperlink"/>
+                <w:noProof/>
+              </w:rPr>
+              <w:t>Spel instructies</w:t>
+            </w:r>
+            <w:r>
+              <w:rPr>
+                <w:noProof/>
+                <w:webHidden/>
+              </w:rPr>
+              <w:tab/>
+            </w:r>
+            <w:r>
+              <w:rPr>
+                <w:noProof/>
+                <w:webHidden/>
+              </w:rPr>
+              <w:fldChar w:fldCharType="begin"/>
+            </w:r>
+            <w:r>
+              <w:rPr>
+                <w:noProof/>
+                <w:webHidden/>
+              </w:rPr>
+              <w:instrText xml:space="preserve"> PAGEREF _Toc414969407 \h </w:instrText>
+            </w:r>
+            <w:r>
+              <w:rPr>
+                <w:noProof/>
+                <w:webHidden/>
+              </w:rPr>
+            </w:r>
+            <w:r>
+              <w:rPr>
+                <w:noProof/>
+                <w:webHidden/>
+              </w:rPr>
+              <w:fldChar w:fldCharType="separate"/>
+            </w:r>
+            <w:r>
+              <w:rPr>
+                <w:noProof/>
+                <w:webHidden/>
+              </w:rPr>
+              <w:t>2</w:t>
+            </w:r>
+            <w:r>
+              <w:rPr>
+                <w:noProof/>
+                <w:webHidden/>
+              </w:rPr>
+              <w:fldChar w:fldCharType="end"/>
+            </w:r>
+          </w:hyperlink>
+        </w:p>
+        <w:p>
+          <w:pPr>
+            <w:pStyle w:val="Inhopg1"/>
+            <w:tabs>
+              <w:tab w:val="right" w:leader="dot" w:pos="9350"/>
+            </w:tabs>
+            <w:rPr>
+              <w:rFonts w:eastAsiaTheme="minorEastAsia"/>
+              <w:noProof/>
+              <w:lang w:val="en-US"/>
+            </w:rPr>
+          </w:pPr>
+          <w:hyperlink w:anchor="_Toc414969408" w:history="1">
+            <w:r>
+              <w:rPr>
+                <w:rStyle w:val="Hyperlink"/>
+                <w:noProof/>
+              </w:rPr>
+              <w:t>Verslag</w:t>
+            </w:r>
+            <w:r>
+              <w:rPr>
+                <w:noProof/>
+                <w:webHidden/>
+              </w:rPr>
+              <w:tab/>
+            </w:r>
+            <w:r>
+              <w:rPr>
+                <w:noProof/>
+                <w:webHidden/>
+              </w:rPr>
+              <w:fldChar w:fldCharType="begin"/>
+            </w:r>
+            <w:r>
+              <w:rPr>
+                <w:noProof/>
+                <w:webHidden/>
+              </w:rPr>
+              <w:instrText xml:space="preserve"> PAGEREF _Toc414969408 \h </w:instrText>
+            </w:r>
+            <w:r>
+              <w:rPr>
+                <w:noProof/>
+                <w:webHidden/>
+              </w:rPr>
+            </w:r>
+            <w:r>
+              <w:rPr>
+                <w:noProof/>
+                <w:webHidden/>
+              </w:rPr>
+              <w:fldChar w:fldCharType="separate"/>
+            </w:r>
+            <w:r>
+              <w:rPr>
+                <w:noProof/>
+                <w:webHidden/>
+              </w:rPr>
+              <w:t>3</w:t>
+            </w:r>
+            <w:r>
+              <w:rPr>
+                <w:noProof/>
+                <w:webHidden/>
+              </w:rPr>
+              <w:fldChar w:fldCharType="end"/>
+            </w:r>
+          </w:hyperlink>
+        </w:p>
+        <w:p>
+          <w:r>
+            <w:rPr>
+              <w:b/>
+              <w:bCs/>
+            </w:rPr>
+            <w:fldChar w:fldCharType="end"/>
+          </w:r>
+        </w:p>
+      </w:sdtContent>
+    </w:sdt>
+    <w:p>
+      <w:pPr>
+        <w:rPr>
+          <w:rFonts w:asciiTheme="majorHAnsi" w:eastAsiaTheme="majorEastAsia" w:hAnsiTheme="majorHAnsi" w:cstheme="majorBidi"/>
+          <w:color w:val="2E74B5" w:themeColor="accent1" w:themeShade="BF"/>
+          <w:sz w:val="32"/>
+          <w:szCs w:val="32"/>
+        </w:rPr>
+      </w:pPr>
+    </w:p>
+    <w:p>
+      <w:pPr>
+        <w:pStyle w:val="Kop1"/>
+      </w:pPr>
+      <w:bookmarkStart w:id="0" w:name="_Toc414969406"/>
+      <w:r>
+        <w:t>U</w:t>
+      </w:r>
+      <w:bookmarkEnd w:id="0"/>
+      <w:r>
+        <w:t>serstories</w:t>
+      </w:r>
+      <w:bookmarkStart w:id="1" w:name="_GoBack"/>
+      <w:bookmarkEnd w:id="1"/>
     </w:p>
     <w:p>
       <w:pPr>
@@ -27,8 +302,6 @@
         </w:rPr>
         <w:t>Must</w:t>
       </w:r>
-      <w:bookmarkStart w:id="0" w:name="_GoBack"/>
-      <w:bookmarkEnd w:id="0"/>
       <w:r>
         <w:rPr>
           <w:b/>
@@ -311,6 +584,44 @@
         <w:rPr>
           <w:b/>
         </w:rPr>
+        <w:br w:type="page"/>
+      </w:r>
+    </w:p>
+    <w:p>
+      <w:pPr>
+        <w:pStyle w:val="Kop1"/>
+      </w:pPr>
+      <w:bookmarkStart w:id="2" w:name="_Toc414969407"/>
+      <w:r>
+        <w:lastRenderedPageBreak/>
+        <w:t>Spel instructies</w:t>
+      </w:r>
+      <w:bookmarkEnd w:id="2"/>
+      <w:r>
+        <w:br w:type="page"/>
+      </w:r>
+    </w:p>
+    <w:p>
+      <w:pPr>
+        <w:pStyle w:val="Kop1"/>
+      </w:pPr>
+      <w:bookmarkStart w:id="3" w:name="_Toc414969408"/>
+      <w:r>
+        <w:lastRenderedPageBreak/>
+        <w:t>Verslag</w:t>
+      </w:r>
+      <w:bookmarkEnd w:id="3"/>
+    </w:p>
+    <w:p>
+      <w:pPr>
+        <w:rPr>
+          <w:b/>
+        </w:rPr>
+      </w:pPr>
+      <w:r>
+        <w:rPr>
+          <w:b/>
+        </w:rPr>
         <w:t>1 Toelichting op het framework:</w:t>
       </w:r>
     </w:p>
@@ -417,7 +728,6 @@
           <w:noProof/>
           <w:lang w:val="en-US"/>
         </w:rPr>
-        <w:lastRenderedPageBreak/>
         <w:drawing>
           <wp:anchor distT="0" distB="0" distL="114300" distR="114300" simplePos="0" relativeHeight="251658240" behindDoc="0" locked="0" layoutInCell="1" allowOverlap="1">
             <wp:simplePos x="0" y="0"/>
@@ -444,7 +754,7 @@
                     </pic:cNvPicPr>
                   </pic:nvPicPr>
                   <pic:blipFill>
-                    <a:blip r:embed="rId5">
+                    <a:blip r:embed="rId6">
                       <a:extLst>
                         <a:ext uri="{28A0092B-C50C-407E-A947-70E740481C1C}">
                           <a14:useLocalDpi xmlns:a14="http://schemas.microsoft.com/office/drawing/2010/main" val="0"/>
@@ -476,7 +786,6 @@
         </w:drawing>
       </w:r>
     </w:p>
-    <w:p/>
     <w:p>
       <w:pPr>
         <w:rPr>
@@ -563,7 +872,7 @@
                     </pic:cNvPicPr>
                   </pic:nvPicPr>
                   <pic:blipFill>
-                    <a:blip r:embed="rId6">
+                    <a:blip r:embed="rId7">
                       <a:extLst>
                         <a:ext uri="{28A0092B-C50C-407E-A947-70E740481C1C}">
                           <a14:useLocalDpi xmlns:a14="http://schemas.microsoft.com/office/drawing/2010/main" val="0"/>
@@ -829,7 +1138,7 @@
           <w:b/>
         </w:rPr>
       </w:pPr>
-      <w:hyperlink r:id="rId7" w:history="1">
+      <w:hyperlink r:id="rId8" w:history="1">
         <w:r>
           <w:rPr>
             <w:rStyle w:val="Hyperlink"/>
@@ -851,7 +1160,7 @@
           <w:b/>
         </w:rPr>
       </w:pPr>
-      <w:hyperlink r:id="rId8" w:history="1">
+      <w:hyperlink r:id="rId9" w:history="1">
         <w:r>
           <w:rPr>
             <w:rStyle w:val="Hyperlink"/>
@@ -867,7 +1176,7 @@
           <w:b/>
         </w:rPr>
       </w:pPr>
-      <w:hyperlink r:id="rId9" w:history="1">
+      <w:hyperlink r:id="rId10" w:history="1">
         <w:r>
           <w:rPr>
             <w:rStyle w:val="Hyperlink"/>
@@ -889,7 +1198,7 @@
           <w:b/>
         </w:rPr>
       </w:pPr>
-      <w:hyperlink r:id="rId10" w:history="1">
+      <w:hyperlink r:id="rId11" w:history="1">
         <w:r>
           <w:rPr>
             <w:rStyle w:val="Hyperlink"/>
@@ -905,7 +1214,7 @@
           <w:b/>
         </w:rPr>
       </w:pPr>
-      <w:hyperlink r:id="rId11" w:history="1">
+      <w:hyperlink r:id="rId12" w:history="1">
         <w:r>
           <w:rPr>
             <w:rStyle w:val="Hyperlink"/>
@@ -921,7 +1230,7 @@
           <w:b/>
         </w:rPr>
       </w:pPr>
-      <w:hyperlink r:id="rId12" w:history="1">
+      <w:hyperlink r:id="rId13" w:history="1">
         <w:r>
           <w:rPr>
             <w:rStyle w:val="Hyperlink"/>
@@ -937,7 +1246,7 @@
           <w:b/>
         </w:rPr>
       </w:pPr>
-      <w:hyperlink r:id="rId13" w:history="1">
+      <w:hyperlink r:id="rId14" w:history="1">
         <w:r>
           <w:rPr>
             <w:rStyle w:val="Hyperlink"/>
@@ -946,6 +1255,36 @@
           <w:t>http://stackoverflow.com/questions/10716478/making-a-backbone-js-view-to-draw-objects-on-a-canvas</w:t>
         </w:r>
       </w:hyperlink>
+    </w:p>
+    <w:p>
+      <w:pPr>
+        <w:rPr>
+          <w:b/>
+        </w:rPr>
+      </w:pPr>
+      <w:hyperlink r:id="rId15" w:history="1">
+        <w:r>
+          <w:rPr>
+            <w:rStyle w:val="Hyperlink"/>
+            <w:b/>
+          </w:rPr>
+          <w:t>http://backbonetutorials.com</w:t>
+        </w:r>
+      </w:hyperlink>
+    </w:p>
+    <w:p>
+      <w:pPr>
+        <w:rPr>
+          <w:b/>
+        </w:rPr>
+      </w:pPr>
+    </w:p>
+    <w:p>
+      <w:pPr>
+        <w:rPr>
+          <w:b/>
+        </w:rPr>
+      </w:pPr>
     </w:p>
     <w:p>
       <w:pPr>
@@ -2375,6 +2714,33 @@
       <w:lang w:val="nl-NL"/>
     </w:rPr>
   </w:style>
+  <w:style w:type="paragraph" w:styleId="Kopvaninhoudsopgave">
+    <w:name w:val="TOC Heading"/>
+    <w:basedOn w:val="Kop1"/>
+    <w:next w:val="Standaard"/>
+    <w:uiPriority w:val="39"/>
+    <w:unhideWhenUsed/>
+    <w:qFormat/>
+    <w:rsid w:val="001D2013"/>
+    <w:pPr>
+      <w:outlineLvl w:val="9"/>
+    </w:pPr>
+    <w:rPr>
+      <w:lang w:val="en-US"/>
+    </w:rPr>
+  </w:style>
+  <w:style w:type="paragraph" w:styleId="Inhopg1">
+    <w:name w:val="toc 1"/>
+    <w:basedOn w:val="Standaard"/>
+    <w:next w:val="Standaard"/>
+    <w:autoRedefine/>
+    <w:uiPriority w:val="39"/>
+    <w:unhideWhenUsed/>
+    <w:rsid w:val="001D2013"/>
+    <w:pPr>
+      <w:spacing w:after="100"/>
+    </w:pPr>
+  </w:style>
 </w:styles>
 </file>
 
@@ -2637,4 +3003,16 @@
     </a:ext>
   </a:extLst>
 </a:theme>
+</file>
+
+<file path=customXml/item1.xml><?xml version="1.0" encoding="utf-8"?>
+<b:Sources xmlns:b="http://schemas.openxmlformats.org/officeDocument/2006/bibliography" xmlns="http://schemas.openxmlformats.org/officeDocument/2006/bibliography" SelectedStyle="\APASixthEditionOfficeOnline.xsl" StyleName="APA" Version="6"/>
+</file>
+
+<file path=customXml/itemProps1.xml><?xml version="1.0" encoding="utf-8"?>
+<ds:datastoreItem xmlns:ds="http://schemas.openxmlformats.org/officeDocument/2006/customXml" ds:itemID="{2CE37E26-FB1E-42D1-AC92-8C33169FDE52}">
+  <ds:schemaRefs>
+    <ds:schemaRef ds:uri="http://schemas.openxmlformats.org/officeDocument/2006/bibliography"/>
+  </ds:schemaRefs>
+</ds:datastoreItem>
 </file>
</xml_diff>

<commit_message>
Basis collisie detectie, hij is raak wanneer je een object recht raak schiet
</commit_message>
<xml_diff>
--- a/Week 6 verslag.docx
+++ b/Week 6 verslag.docx
@@ -5,6 +5,10 @@
     <w:sdt>
       <w:sdtPr>
         <w:rPr>
+          <w:rFonts w:asciiTheme="minorHAnsi" w:eastAsiaTheme="minorHAnsi" w:hAnsiTheme="minorHAnsi" w:cstheme="minorBidi"/>
+          <w:color w:val="auto"/>
+          <w:sz w:val="22"/>
+          <w:szCs w:val="22"/>
           <w:lang w:val="nl-NL"/>
         </w:rPr>
         <w:id w:val="1464305855"/>
@@ -15,12 +19,8 @@
       </w:sdtPr>
       <w:sdtEndPr>
         <w:rPr>
-          <w:rFonts w:asciiTheme="minorHAnsi" w:eastAsiaTheme="minorHAnsi" w:hAnsiTheme="minorHAnsi" w:cstheme="minorBidi"/>
           <w:b/>
           <w:bCs/>
-          <w:color w:val="auto"/>
-          <w:sz w:val="22"/>
-          <w:szCs w:val="22"/>
         </w:rPr>
       </w:sdtEndPr>
       <w:sdtContent>
@@ -287,8 +287,6 @@
       <w:r>
         <w:t>serstories</w:t>
       </w:r>
-      <w:bookmarkStart w:id="1" w:name="_GoBack"/>
-      <w:bookmarkEnd w:id="1"/>
     </w:p>
     <w:p>
       <w:pPr>
@@ -457,7 +455,19 @@
         <w:rPr>
           <w:lang w:val="nl-NL"/>
         </w:rPr>
-        <w:t>Als speler wil ik een karakter kunnen spleen.</w:t>
+        <w:t>Als speler</w:t>
+      </w:r>
+      <w:r>
+        <w:rPr>
+          <w:lang w:val="nl-NL"/>
+        </w:rPr>
+        <w:t xml:space="preserve"> wil ik een karakter kunnen spel</w:t>
+      </w:r>
+      <w:r>
+        <w:rPr>
+          <w:lang w:val="nl-NL"/>
+        </w:rPr>
+        <w:t>en.</w:t>
       </w:r>
     </w:p>
     <w:p>
@@ -591,12 +601,12 @@
       <w:pPr>
         <w:pStyle w:val="Kop1"/>
       </w:pPr>
-      <w:bookmarkStart w:id="2" w:name="_Toc414969407"/>
+      <w:bookmarkStart w:id="1" w:name="_Toc414969407"/>
       <w:r>
         <w:lastRenderedPageBreak/>
         <w:t>Spel instructies</w:t>
       </w:r>
-      <w:bookmarkEnd w:id="2"/>
+      <w:bookmarkEnd w:id="1"/>
       <w:r>
         <w:br w:type="page"/>
       </w:r>
@@ -605,12 +615,12 @@
       <w:pPr>
         <w:pStyle w:val="Kop1"/>
       </w:pPr>
-      <w:bookmarkStart w:id="3" w:name="_Toc414969408"/>
+      <w:bookmarkStart w:id="2" w:name="_Toc414969408"/>
       <w:r>
         <w:lastRenderedPageBreak/>
         <w:t>Verslag</w:t>
       </w:r>
-      <w:bookmarkEnd w:id="3"/>
+      <w:bookmarkEnd w:id="2"/>
     </w:p>
     <w:p>
       <w:pPr>
@@ -656,11 +666,6 @@
       </w:r>
     </w:p>
     <w:p>
-      <w:pPr>
-        <w:rPr>
-          <w:lang w:val="en-US"/>
-        </w:rPr>
-      </w:pPr>
       <w:r>
         <w:t xml:space="preserve">De architectuur is gebaseerd op het </w:t>
       </w:r>
@@ -683,18 +688,12 @@
         <w:t xml:space="preserve"> </w:t>
       </w:r>
       <w:r>
-        <w:rPr>
-          <w:lang w:val="en-US"/>
-        </w:rPr>
         <w:t>Het verschilt van het MVC (Model View Controller</w:t>
       </w:r>
       <w:r>
         <w:t>) ontwerppatroon.</w:t>
       </w:r>
       <w:r>
-        <w:rPr>
-          <w:lang w:val="en-US"/>
-        </w:rPr>
         <w:t xml:space="preserve"> </w:t>
       </w:r>
       <w:r>
@@ -824,13 +823,19 @@
         <w:t>Wij wille</w:t>
       </w:r>
       <w:r>
-        <w:t xml:space="preserve">n een 2d schietspel gaan maken. </w:t>
+        <w:t xml:space="preserve">n een top down </w:t>
+      </w:r>
+      <w:r>
+        <w:t xml:space="preserve">schietspel gaan maken. </w:t>
       </w:r>
       <w:r>
         <w:t xml:space="preserve">Je kan het karakter besturen met de pijltjes of de WASD toetsen. </w:t>
       </w:r>
       <w:r>
-        <w:t xml:space="preserve">Je kan naar links en naar rechts lopen en springen. Als je dubbel springt gaat je jet pack aan. </w:t>
+        <w:t>Je kan in 4 richtingen bewegen</w:t>
+      </w:r>
+      <w:r>
+        <w:t xml:space="preserve">. </w:t>
       </w:r>
       <w:r>
         <w:t xml:space="preserve">Je kan schieten door met je muis ergens te klikken. </w:t>
@@ -915,7 +920,12 @@
         <w:t>De vijanden blijven spawnen en worden steeds sneller.</w:t>
       </w:r>
       <w:r>
-        <w:t xml:space="preserve"> Als je geen levels meer hebt ben je dood.</w:t>
+        <w:t xml:space="preserve"> Als je geen leven</w:t>
+      </w:r>
+      <w:bookmarkStart w:id="3" w:name="_GoBack"/>
+      <w:bookmarkEnd w:id="3"/>
+      <w:r>
+        <w:t>s meer hebt ben je dood.</w:t>
       </w:r>
       <w:r>
         <w:t xml:space="preserve"> </w:t>
@@ -2189,15 +2199,6 @@
   </w:abstractNum>
   <w:num w:numId="1">
     <w:abstractNumId w:val="0"/>
-    <w:lvlOverride w:ilvl="0"/>
-    <w:lvlOverride w:ilvl="1"/>
-    <w:lvlOverride w:ilvl="2"/>
-    <w:lvlOverride w:ilvl="3"/>
-    <w:lvlOverride w:ilvl="4"/>
-    <w:lvlOverride w:ilvl="5"/>
-    <w:lvlOverride w:ilvl="6"/>
-    <w:lvlOverride w:ilvl="7"/>
-    <w:lvlOverride w:ilvl="8"/>
   </w:num>
   <w:num w:numId="2">
     <w:abstractNumId w:val="2"/>
@@ -3010,7 +3011,7 @@
 </file>
 
 <file path=customXml/itemProps1.xml><?xml version="1.0" encoding="utf-8"?>
-<ds:datastoreItem xmlns:ds="http://schemas.openxmlformats.org/officeDocument/2006/customXml" ds:itemID="{2CE37E26-FB1E-42D1-AC92-8C33169FDE52}">
+<ds:datastoreItem xmlns:ds="http://schemas.openxmlformats.org/officeDocument/2006/customXml" ds:itemID="{8F6CC782-FD20-461F-9E8F-B0D675202422}">
   <ds:schemaRefs>
     <ds:schemaRef ds:uri="http://schemas.openxmlformats.org/officeDocument/2006/bibliography"/>
   </ds:schemaRefs>

</xml_diff>

<commit_message>
Alles wat ik heb
</commit_message>
<xml_diff>
--- a/Week 6 verslag.docx
+++ b/Week 6 verslag.docx
@@ -841,17 +841,16 @@
         <w:t xml:space="preserve">Je kan schieten door met je muis ergens te klikken. </w:t>
       </w:r>
       <w:r>
-        <w:t>Het karakter zou dan va</w:t>
-      </w:r>
-      <w:r>
-        <w:t>naf zijn po</w:t>
-      </w:r>
-      <w:r>
-        <w:t>sitie schieten vanaf zijn positie richting de positie waar de gebruiker met de muis heeft geklikt</w:t>
-      </w:r>
-      <w:r>
-        <w:t xml:space="preserve">. </w:t>
-      </w:r>
+        <w:t xml:space="preserve">Het karakter </w:t>
+      </w:r>
+      <w:r>
+        <w:t xml:space="preserve">schiet dan een lijn vanuit zijn positie naar de positie waar je klikt met je muis. </w:t>
+      </w:r>
+      <w:r>
+        <w:t>Je moet de vijand raken met je muis om hem neer te schieten.</w:t>
+      </w:r>
+      <w:bookmarkStart w:id="3" w:name="_GoBack"/>
+      <w:bookmarkEnd w:id="3"/>
     </w:p>
     <w:p>
       <w:r>
@@ -861,9 +860,9 @@
         </w:rPr>
         <w:drawing>
           <wp:inline distT="0" distB="0" distL="0" distR="0">
-            <wp:extent cx="4972050" cy="1695450"/>
-            <wp:effectExtent l="0" t="0" r="0" b="0"/>
-            <wp:docPr id="2" name="Afbeelding 2"/>
+            <wp:extent cx="3457575" cy="1666875"/>
+            <wp:effectExtent l="0" t="0" r="9525" b="9525"/>
+            <wp:docPr id="3" name="Afbeelding 3"/>
             <wp:cNvGraphicFramePr>
               <a:graphicFrameLocks xmlns:a="http://schemas.openxmlformats.org/drawingml/2006/main" noChangeAspect="1"/>
             </wp:cNvGraphicFramePr>
@@ -871,7 +870,7 @@
               <a:graphicData uri="http://schemas.openxmlformats.org/drawingml/2006/picture">
                 <pic:pic xmlns:pic="http://schemas.openxmlformats.org/drawingml/2006/picture">
                   <pic:nvPicPr>
-                    <pic:cNvPr id="0" name="Picture 3"/>
+                    <pic:cNvPr id="0" name="Picture 1"/>
                     <pic:cNvPicPr>
                       <a:picLocks noChangeAspect="1" noChangeArrowheads="1"/>
                     </pic:cNvPicPr>
@@ -892,7 +891,7 @@
                   <pic:spPr bwMode="auto">
                     <a:xfrm>
                       <a:off x="0" y="0"/>
-                      <a:ext cx="4972050" cy="1695450"/>
+                      <a:ext cx="3457575" cy="1666875"/>
                     </a:xfrm>
                     <a:prstGeom prst="rect">
                       <a:avLst/>
@@ -922,8 +921,6 @@
       <w:r>
         <w:t xml:space="preserve"> Als je geen leven</w:t>
       </w:r>
-      <w:bookmarkStart w:id="3" w:name="_GoBack"/>
-      <w:bookmarkEnd w:id="3"/>
       <w:r>
         <w:t>s meer hebt ben je dood.</w:t>
       </w:r>
@@ -3011,7 +3008,7 @@
 </file>
 
 <file path=customXml/itemProps1.xml><?xml version="1.0" encoding="utf-8"?>
-<ds:datastoreItem xmlns:ds="http://schemas.openxmlformats.org/officeDocument/2006/customXml" ds:itemID="{8F6CC782-FD20-461F-9E8F-B0D675202422}">
+<ds:datastoreItem xmlns:ds="http://schemas.openxmlformats.org/officeDocument/2006/customXml" ds:itemID="{1737EFF5-46E3-4236-83BF-822D6D53AEA4}">
   <ds:schemaRefs>
     <ds:schemaRef ds:uri="http://schemas.openxmlformats.org/officeDocument/2006/bibliography"/>
   </ds:schemaRefs>

</xml_diff>